<commit_message>
testing a debug script for terminal purposes
push commit
</commit_message>
<xml_diff>
--- a/test.docx
+++ b/test.docx
@@ -238,32 +238,30 @@
     <w:p/>
     <w:p/>
     <w:p>
-      <w:proofErr w:type="gramStart"/>
-      <w:r>
-        <w:rPr>
-          <w:b/>
-          <w:bCs/>
-          <w:color w:val="FF0000"/>
-        </w:rPr>
-        <w:t>abc</w:t>
-      </w:r>
-      <w:r>
-        <w:rPr>
-          <w:b/>
-          <w:bCs/>
-          <w:color w:val="FF0000"/>
-        </w:rPr>
-        <w:t>t</w:t>
-      </w:r>
-      <w:r>
-        <w:rPr>
-          <w:b/>
-          <w:bCs/>
-          <w:color w:val="FF0000"/>
-        </w:rPr>
-        <w:t>:SRS</w:t>
-      </w:r>
-      <w:proofErr w:type="gramEnd"/>
+      <w:r>
+        <w:rPr>
+          <w:b/>
+          <w:bCs/>
+          <w:color w:val="FF0000"/>
+        </w:rPr>
+        <w:t>ABCT</w:t>
+      </w:r>
+      <w:r>
+        <w:rPr>
+          <w:b/>
+          <w:bCs/>
+          <w:color w:val="FF0000"/>
+        </w:rPr>
+        <w:t>:</w:t>
+      </w:r>
+      <w:r>
+        <w:rPr>
+          <w:b/>
+          <w:bCs/>
+          <w:color w:val="FF0000"/>
+        </w:rPr>
+        <w:t>srs</w:t>
+      </w:r>
       <w:r>
         <w:rPr>
           <w:b/>
@@ -349,25 +347,7 @@
           <w:bCs/>
           <w:color w:val="FF0000"/>
         </w:rPr>
-        <w:t>[</w:t>
-      </w:r>
-      <w:proofErr w:type="gramStart"/>
-      <w:r>
-        <w:rPr>
-          <w:b/>
-          <w:bCs/>
-          <w:color w:val="FF0000"/>
-        </w:rPr>
-        <w:t>abct:SRS</w:t>
-      </w:r>
-      <w:proofErr w:type="gramEnd"/>
-      <w:r>
-        <w:rPr>
-          <w:b/>
-          <w:bCs/>
-          <w:color w:val="FF0000"/>
-        </w:rPr>
-        <w:t>:</w:t>
+        <w:t>[abct:SRS:</w:t>
       </w:r>
       <w:r>
         <w:rPr>
@@ -483,18 +463,16 @@
           <w:bCs/>
           <w:color w:val="FF0000"/>
         </w:rPr>
-        <w:t>[</w:t>
-      </w:r>
-      <w:proofErr w:type="gramStart"/>
-      <w:r>
-        <w:rPr>
-          <w:b/>
-          <w:bCs/>
-          <w:color w:val="FF0000"/>
-        </w:rPr>
-        <w:t>abct:SRS</w:t>
-      </w:r>
-      <w:proofErr w:type="gramEnd"/>
+        <w:t>[abct:</w:t>
+      </w:r>
+      <w:r>
+        <w:rPr>
+          <w:b/>
+          <w:bCs/>
+          <w:color w:val="FF0000"/>
+        </w:rPr>
+        <w:t>srs</w:t>
+      </w:r>
       <w:r>
         <w:rPr>
           <w:b/>
@@ -522,7 +500,6 @@
     </w:p>
     <w:p/>
     <w:p>
-      <w:proofErr w:type="gramStart"/>
       <w:r>
         <w:rPr>
           <w:b/>
@@ -563,7 +540,6 @@
         </w:rPr>
         <w:t>D</w:t>
       </w:r>
-      <w:proofErr w:type="gramEnd"/>
       <w:r>
         <w:rPr>
           <w:b/>
@@ -595,16 +571,7 @@
           <w:bCs/>
           <w:color w:val="FF0000"/>
         </w:rPr>
-        <w:t>[</w:t>
-      </w:r>
-      <w:proofErr w:type="gramStart"/>
-      <w:r>
-        <w:rPr>
-          <w:b/>
-          <w:bCs/>
-          <w:color w:val="FF0000"/>
-        </w:rPr>
-        <w:t>PUMP:</w:t>
+        <w:t>[PUMP:</w:t>
       </w:r>
       <w:r>
         <w:rPr>
@@ -620,9 +587,35 @@
           <w:bCs/>
           <w:color w:val="FF0000"/>
         </w:rPr>
-        <w:t>RS</w:t>
-      </w:r>
-      <w:proofErr w:type="gramEnd"/>
+        <w:t>RS:</w:t>
+      </w:r>
+      <w:r>
+        <w:rPr>
+          <w:b/>
+          <w:bCs/>
+          <w:color w:val="FF0000"/>
+        </w:rPr>
+        <w:t>1000</w:t>
+      </w:r>
+      <w:r>
+        <w:rPr>
+          <w:b/>
+          <w:bCs/>
+          <w:color w:val="FF0000"/>
+        </w:rPr>
+        <w:t>]</w:t>
+      </w:r>
+    </w:p>
+    <w:p/>
+    <w:p>
+      <w:r>
+        <w:rPr>
+          <w:b/>
+          <w:bCs/>
+          <w:color w:val="FF0000"/>
+        </w:rPr>
+        <w:t>PUMP</w:t>
+      </w:r>
       <w:r>
         <w:rPr>
           <w:b/>
@@ -637,7 +630,67 @@
           <w:bCs/>
           <w:color w:val="FF0000"/>
         </w:rPr>
-        <w:t>1000</w:t>
+        <w:t>hrd</w:t>
+      </w:r>
+      <w:r>
+        <w:rPr>
+          <w:b/>
+          <w:bCs/>
+          <w:color w:val="FF0000"/>
+        </w:rPr>
+        <w:t>:</w:t>
+      </w:r>
+      <w:r>
+        <w:rPr>
+          <w:b/>
+          <w:bCs/>
+          <w:color w:val="FF0000"/>
+        </w:rPr>
+        <w:t>3330</w:t>
+      </w:r>
+      <w:r>
+        <w:rPr>
+          <w:color w:val="FF0000"/>
+        </w:rPr>
+        <w:t xml:space="preserve"> </w:t>
+      </w:r>
+      <w:r>
+        <w:t>Details regarding the size and weight of the pump</w:t>
+      </w:r>
+      <w:r>
+        <w:t>.</w:t>
+      </w:r>
+      <w:r>
+        <w:rPr>
+          <w:b/>
+          <w:bCs/>
+          <w:color w:val="FF0000"/>
+        </w:rPr>
+        <w:t xml:space="preserve"> [PUMP:</w:t>
+      </w:r>
+      <w:r>
+        <w:rPr>
+          <w:b/>
+          <w:bCs/>
+          <w:color w:val="FF0000"/>
+        </w:rPr>
+        <w:t>H</w:t>
+      </w:r>
+      <w:r>
+        <w:rPr>
+          <w:b/>
+          <w:bCs/>
+          <w:color w:val="FF0000"/>
+        </w:rPr>
+        <w:t>RS:</w:t>
+      </w:r>
+      <w:r>
+        <w:rPr>
+          <w:b/>
+          <w:bCs/>
+          <w:color w:val="FF0000"/>
+        </w:rPr>
+        <w:t>3330</w:t>
       </w:r>
       <w:r>
         <w:rPr>
@@ -650,138 +703,6 @@
     </w:p>
     <w:p/>
     <w:p>
-      <w:proofErr w:type="gramStart"/>
-      <w:r>
-        <w:rPr>
-          <w:b/>
-          <w:bCs/>
-          <w:color w:val="FF0000"/>
-        </w:rPr>
-        <w:t>PUMP</w:t>
-      </w:r>
-      <w:r>
-        <w:rPr>
-          <w:b/>
-          <w:bCs/>
-          <w:color w:val="FF0000"/>
-        </w:rPr>
-        <w:t>:</w:t>
-      </w:r>
-      <w:r>
-        <w:rPr>
-          <w:b/>
-          <w:bCs/>
-          <w:color w:val="FF0000"/>
-        </w:rPr>
-        <w:t>H</w:t>
-      </w:r>
-      <w:r>
-        <w:rPr>
-          <w:b/>
-          <w:bCs/>
-          <w:color w:val="FF0000"/>
-        </w:rPr>
-        <w:t>R</w:t>
-      </w:r>
-      <w:r>
-        <w:rPr>
-          <w:b/>
-          <w:bCs/>
-          <w:color w:val="FF0000"/>
-        </w:rPr>
-        <w:t>D</w:t>
-      </w:r>
-      <w:proofErr w:type="gramEnd"/>
-      <w:r>
-        <w:rPr>
-          <w:b/>
-          <w:bCs/>
-          <w:color w:val="FF0000"/>
-        </w:rPr>
-        <w:t>:</w:t>
-      </w:r>
-      <w:r>
-        <w:rPr>
-          <w:b/>
-          <w:bCs/>
-          <w:color w:val="FF0000"/>
-        </w:rPr>
-        <w:t>3330</w:t>
-      </w:r>
-      <w:r>
-        <w:rPr>
-          <w:color w:val="FF0000"/>
-        </w:rPr>
-        <w:t xml:space="preserve"> </w:t>
-      </w:r>
-      <w:r>
-        <w:t>Details regarding the size and weight of the pump</w:t>
-      </w:r>
-      <w:r>
-        <w:t>.</w:t>
-      </w:r>
-      <w:r>
-        <w:rPr>
-          <w:b/>
-          <w:bCs/>
-          <w:color w:val="FF0000"/>
-        </w:rPr>
-        <w:t xml:space="preserve"> [</w:t>
-      </w:r>
-      <w:proofErr w:type="gramStart"/>
-      <w:r>
-        <w:rPr>
-          <w:b/>
-          <w:bCs/>
-          <w:color w:val="FF0000"/>
-        </w:rPr>
-        <w:t>PUMP:</w:t>
-      </w:r>
-      <w:r>
-        <w:rPr>
-          <w:b/>
-          <w:bCs/>
-          <w:color w:val="FF0000"/>
-        </w:rPr>
-        <w:t>H</w:t>
-      </w:r>
-      <w:r>
-        <w:rPr>
-          <w:b/>
-          <w:bCs/>
-          <w:color w:val="FF0000"/>
-        </w:rPr>
-        <w:t>RS</w:t>
-      </w:r>
-      <w:proofErr w:type="gramEnd"/>
-      <w:r>
-        <w:rPr>
-          <w:b/>
-          <w:bCs/>
-          <w:color w:val="FF0000"/>
-        </w:rPr>
-        <w:t>:</w:t>
-      </w:r>
-      <w:r>
-        <w:rPr>
-          <w:b/>
-          <w:bCs/>
-          <w:color w:val="FF0000"/>
-        </w:rPr>
-        <w:t>3330</w:t>
-      </w:r>
-      <w:r>
-        <w:rPr>
-          <w:b/>
-          <w:bCs/>
-          <w:color w:val="FF0000"/>
-        </w:rPr>
-        <w:t>]</w:t>
-      </w:r>
-    </w:p>
-    <w:p/>
-    <w:p>
-      <w:proofErr w:type="gramStart"/>
       <w:r>
         <w:rPr>
           <w:b/>
@@ -823,7 +744,6 @@
         </w:rPr>
         <w:t>D</w:t>
       </w:r>
-      <w:proofErr w:type="gramEnd"/>
       <w:r>
         <w:rPr>
           <w:b/>
@@ -855,16 +775,7 @@
           <w:bCs/>
           <w:color w:val="FF0000"/>
         </w:rPr>
-        <w:t xml:space="preserve"> [</w:t>
-      </w:r>
-      <w:proofErr w:type="gramStart"/>
-      <w:r>
-        <w:rPr>
-          <w:b/>
-          <w:bCs/>
-          <w:color w:val="FF0000"/>
-        </w:rPr>
-        <w:t>PUMP:</w:t>
+        <w:t xml:space="preserve"> [PUMP:</w:t>
       </w:r>
       <w:r>
         <w:rPr>
@@ -880,16 +791,7 @@
           <w:bCs/>
           <w:color w:val="FF0000"/>
         </w:rPr>
-        <w:t>RS</w:t>
-      </w:r>
-      <w:proofErr w:type="gramEnd"/>
-      <w:r>
-        <w:rPr>
-          <w:b/>
-          <w:bCs/>
-          <w:color w:val="FF0000"/>
-        </w:rPr>
-        <w:t>:</w:t>
+        <w:t>RS:</w:t>
       </w:r>
       <w:r>
         <w:rPr>

</xml_diff>